<commit_message>
Straighten dashed binder line
</commit_message>
<xml_diff>
--- a/coloring_book.docx
+++ b/coloring_book.docx
@@ -3,6 +3,8 @@
 <w:document xmlns:wpc="http://schemas.microsoft.com/office/word/2010/wordprocessingCanvas" xmlns:mc="http://schemas.openxmlformats.org/markup-compatibility/2006" xmlns:o="urn:schemas-microsoft-com:office:office" xmlns:r="http://schemas.openxmlformats.org/officeDocument/2006/relationships" xmlns:m="http://schemas.openxmlformats.org/officeDocument/2006/math" xmlns:v="urn:schemas-microsoft-com:vml" xmlns:wp14="http://schemas.microsoft.com/office/word/2010/wordprocessingDrawing" xmlns:wp="http://schemas.openxmlformats.org/drawingml/2006/wordprocessingDrawing" xmlns:w10="urn:schemas-microsoft-com:office:word" xmlns:w="http://schemas.openxmlformats.org/wordprocessingml/2006/main" xmlns:w14="http://schemas.microsoft.com/office/word/2010/wordml" xmlns:w15="http://schemas.microsoft.com/office/word/2012/wordml" xmlns:wpg="http://schemas.microsoft.com/office/word/2010/wordprocessingGroup" xmlns:wpi="http://schemas.microsoft.com/office/word/2010/wordprocessingInk" xmlns:wne="http://schemas.microsoft.com/office/word/2006/wordml" xmlns:wps="http://schemas.microsoft.com/office/word/2010/wordprocessingShape" mc:Ignorable="w14 w15 wp14">
   <w:body>
     <w:p>
+      <w:bookmarkStart w:id="0" w:name="_GoBack"/>
+      <w:bookmarkEnd w:id="0"/>
       <w:r>
         <w:rPr>
           <w:noProof/>
@@ -10,18 +12,18 @@
         <mc:AlternateContent>
           <mc:Choice Requires="wps">
             <w:drawing>
-              <wp:anchor distT="0" distB="0" distL="114300" distR="114300" simplePos="0" relativeHeight="251662336" behindDoc="0" locked="0" layoutInCell="1" allowOverlap="1" wp14:anchorId="3F1D812C" wp14:editId="69F139C4">
+              <wp:anchor distT="0" distB="0" distL="114300" distR="114300" simplePos="0" relativeHeight="251666432" behindDoc="0" locked="0" layoutInCell="1" allowOverlap="1" wp14:anchorId="5D68ECAE" wp14:editId="1D4CCA3F">
                 <wp:simplePos x="0" y="0"/>
-                <wp:positionH relativeFrom="leftMargin">
-                  <wp:posOffset>594360</wp:posOffset>
+                <wp:positionH relativeFrom="rightMargin">
+                  <wp:posOffset>-8550234</wp:posOffset>
                 </wp:positionH>
                 <wp:positionV relativeFrom="paragraph">
                   <wp:posOffset>-914400</wp:posOffset>
                 </wp:positionV>
-                <wp:extent cx="73152" cy="8229600"/>
-                <wp:effectExtent l="0" t="0" r="22225" b="19050"/>
+                <wp:extent cx="0" cy="7695210"/>
+                <wp:effectExtent l="0" t="0" r="19050" b="1270"/>
                 <wp:wrapNone/>
-                <wp:docPr id="5" name="Straight Connector 5"/>
+                <wp:docPr id="2" name="Straight Connector 2"/>
                 <wp:cNvGraphicFramePr/>
                 <a:graphic xmlns:a="http://schemas.openxmlformats.org/drawingml/2006/main">
                   <a:graphicData uri="http://schemas.microsoft.com/office/word/2010/wordprocessingShape">
@@ -30,7 +32,7 @@
                       <wps:spPr>
                         <a:xfrm>
                           <a:off x="0" y="0"/>
-                          <a:ext cx="73152" cy="8229600"/>
+                          <a:ext cx="0" cy="7695210"/>
                         </a:xfrm>
                         <a:prstGeom prst="line">
                           <a:avLst/>
@@ -74,7 +76,7 @@
           </mc:Choice>
           <mc:Fallback>
             <w:pict>
-              <v:line w14:anchorId="6C4EBD06" id="Straight Connector 5" o:spid="_x0000_s1026" style="position:absolute;z-index:251662336;visibility:visible;mso-wrap-style:square;mso-width-percent:0;mso-height-percent:0;mso-wrap-distance-left:9pt;mso-wrap-distance-top:0;mso-wrap-distance-right:9pt;mso-wrap-distance-bottom:0;mso-position-horizontal:absolute;mso-position-horizontal-relative:left-margin-area;mso-position-vertical:absolute;mso-position-vertical-relative:text;mso-width-percent:0;mso-height-percent:0;mso-width-relative:margin;mso-height-relative:margin" from="46.8pt,-1in" to="52.55pt,8in" o:gfxdata="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" strokecolor="gray [1629]" strokeweight="1.5pt">
+              <v:line w14:anchorId="21A75C06" id="Straight Connector 2" o:spid="_x0000_s1026" style="position:absolute;z-index:251666432;visibility:visible;mso-wrap-style:square;mso-width-percent:0;mso-height-percent:0;mso-wrap-distance-left:9pt;mso-wrap-distance-top:0;mso-wrap-distance-right:9pt;mso-wrap-distance-bottom:0;mso-position-horizontal:absolute;mso-position-horizontal-relative:right-margin-area;mso-position-vertical:absolute;mso-position-vertical-relative:text;mso-width-percent:0;mso-height-percent:0;mso-width-relative:margin;mso-height-relative:margin" from="-673.25pt,-1in" to="-673.25pt,533.9pt" o:gfxdata="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" strokecolor="gray [1629]" strokeweight="1.5pt">
                 <v:stroke dashstyle="dash" joinstyle="miter"/>
                 <w10:wrap anchorx="margin"/>
               </v:line>
@@ -140,15 +142,92 @@
       </w:r>
     </w:p>
     <w:p>
-      <w:bookmarkStart w:id="0" w:name="_GoBack"/>
-      <w:bookmarkEnd w:id="0"/>
       <w:r>
         <w:rPr>
           <w:noProof/>
         </w:rPr>
         <w:lastRenderedPageBreak/>
+        <mc:AlternateContent>
+          <mc:Choice Requires="wps">
+            <w:drawing>
+              <wp:anchor distT="0" distB="0" distL="114300" distR="114300" simplePos="0" relativeHeight="251664384" behindDoc="0" locked="0" layoutInCell="1" allowOverlap="1" wp14:anchorId="066D99DB" wp14:editId="35B41B75">
+                <wp:simplePos x="0" y="0"/>
+                <wp:positionH relativeFrom="rightMargin">
+                  <wp:posOffset>393065</wp:posOffset>
+                </wp:positionH>
+                <wp:positionV relativeFrom="paragraph">
+                  <wp:posOffset>-902244</wp:posOffset>
+                </wp:positionV>
+                <wp:extent cx="0" cy="7695210"/>
+                <wp:effectExtent l="0" t="0" r="19050" b="1270"/>
+                <wp:wrapNone/>
+                <wp:docPr id="6" name="Straight Connector 6"/>
+                <wp:cNvGraphicFramePr/>
+                <a:graphic xmlns:a="http://schemas.openxmlformats.org/drawingml/2006/main">
+                  <a:graphicData uri="http://schemas.microsoft.com/office/word/2010/wordprocessingShape">
+                    <wps:wsp>
+                      <wps:cNvCnPr/>
+                      <wps:spPr>
+                        <a:xfrm>
+                          <a:off x="0" y="0"/>
+                          <a:ext cx="0" cy="7695210"/>
+                        </a:xfrm>
+                        <a:prstGeom prst="line">
+                          <a:avLst/>
+                        </a:prstGeom>
+                        <a:ln w="19050">
+                          <a:solidFill>
+                            <a:schemeClr val="tx1">
+                              <a:lumMod val="50000"/>
+                              <a:lumOff val="50000"/>
+                            </a:schemeClr>
+                          </a:solidFill>
+                          <a:prstDash val="dash"/>
+                        </a:ln>
+                      </wps:spPr>
+                      <wps:style>
+                        <a:lnRef idx="1">
+                          <a:schemeClr val="accent1"/>
+                        </a:lnRef>
+                        <a:fillRef idx="0">
+                          <a:schemeClr val="accent1"/>
+                        </a:fillRef>
+                        <a:effectRef idx="0">
+                          <a:schemeClr val="accent1"/>
+                        </a:effectRef>
+                        <a:fontRef idx="minor">
+                          <a:schemeClr val="tx1"/>
+                        </a:fontRef>
+                      </wps:style>
+                      <wps:bodyPr/>
+                    </wps:wsp>
+                  </a:graphicData>
+                </a:graphic>
+                <wp14:sizeRelH relativeFrom="margin">
+                  <wp14:pctWidth>0</wp14:pctWidth>
+                </wp14:sizeRelH>
+                <wp14:sizeRelV relativeFrom="margin">
+                  <wp14:pctHeight>0</wp14:pctHeight>
+                </wp14:sizeRelV>
+              </wp:anchor>
+            </w:drawing>
+          </mc:Choice>
+          <mc:Fallback>
+            <w:pict>
+              <v:line w14:anchorId="6F00A6FB" id="Straight Connector 6" o:spid="_x0000_s1026" style="position:absolute;z-index:251664384;visibility:visible;mso-wrap-style:square;mso-width-percent:0;mso-height-percent:0;mso-wrap-distance-left:9pt;mso-wrap-distance-top:0;mso-wrap-distance-right:9pt;mso-wrap-distance-bottom:0;mso-position-horizontal:absolute;mso-position-horizontal-relative:right-margin-area;mso-position-vertical:absolute;mso-position-vertical-relative:text;mso-width-percent:0;mso-height-percent:0;mso-width-relative:margin;mso-height-relative:margin" from="30.95pt,-71.05pt" to="30.95pt,534.85pt" o:gfxdata="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" strokecolor="gray [1629]" strokeweight="1.5pt">
+                <v:stroke dashstyle="dash" joinstyle="miter"/>
+                <w10:wrap anchorx="margin"/>
+              </v:line>
+            </w:pict>
+          </mc:Fallback>
+        </mc:AlternateContent>
+      </w:r>
+      <w:r>
+        <w:rPr>
+          <w:noProof/>
+        </w:rPr>
         <w:drawing>
-          <wp:anchor distT="0" distB="0" distL="114300" distR="114300" simplePos="0" relativeHeight="251659264" behindDoc="0" locked="0" layoutInCell="1" allowOverlap="1" wp14:anchorId="051BA4D3" wp14:editId="108EE53B">
+          <wp:anchor distT="0" distB="0" distL="114300" distR="114300" simplePos="0" relativeHeight="251659264" behindDoc="0" locked="0" layoutInCell="1" allowOverlap="1" wp14:anchorId="77DEE097" wp14:editId="3C5B027B">
             <wp:simplePos x="914400" y="914400"/>
             <wp:positionH relativeFrom="margin">
               <wp:align>center</wp:align>
@@ -196,85 +275,6 @@
             </a:graphic>
           </wp:anchor>
         </w:drawing>
-      </w:r>
-      <w:r>
-        <w:rPr>
-          <w:noProof/>
-        </w:rPr>
-        <mc:AlternateContent>
-          <mc:Choice Requires="wps">
-            <w:drawing>
-              <wp:anchor distT="0" distB="0" distL="114300" distR="114300" simplePos="0" relativeHeight="251664384" behindDoc="0" locked="0" layoutInCell="1" allowOverlap="1" wp14:anchorId="5AEB8DB1" wp14:editId="19A7ACC6">
-                <wp:simplePos x="0" y="0"/>
-                <wp:positionH relativeFrom="rightMargin">
-                  <wp:posOffset>320040</wp:posOffset>
-                </wp:positionH>
-                <wp:positionV relativeFrom="paragraph">
-                  <wp:posOffset>-916379</wp:posOffset>
-                </wp:positionV>
-                <wp:extent cx="73152" cy="8229600"/>
-                <wp:effectExtent l="0" t="0" r="22225" b="19050"/>
-                <wp:wrapNone/>
-                <wp:docPr id="6" name="Straight Connector 6"/>
-                <wp:cNvGraphicFramePr/>
-                <a:graphic xmlns:a="http://schemas.openxmlformats.org/drawingml/2006/main">
-                  <a:graphicData uri="http://schemas.microsoft.com/office/word/2010/wordprocessingShape">
-                    <wps:wsp>
-                      <wps:cNvCnPr/>
-                      <wps:spPr>
-                        <a:xfrm>
-                          <a:off x="0" y="0"/>
-                          <a:ext cx="73152" cy="8229600"/>
-                        </a:xfrm>
-                        <a:prstGeom prst="line">
-                          <a:avLst/>
-                        </a:prstGeom>
-                        <a:ln w="19050">
-                          <a:solidFill>
-                            <a:schemeClr val="tx1">
-                              <a:lumMod val="50000"/>
-                              <a:lumOff val="50000"/>
-                            </a:schemeClr>
-                          </a:solidFill>
-                          <a:prstDash val="dash"/>
-                        </a:ln>
-                      </wps:spPr>
-                      <wps:style>
-                        <a:lnRef idx="1">
-                          <a:schemeClr val="accent1"/>
-                        </a:lnRef>
-                        <a:fillRef idx="0">
-                          <a:schemeClr val="accent1"/>
-                        </a:fillRef>
-                        <a:effectRef idx="0">
-                          <a:schemeClr val="accent1"/>
-                        </a:effectRef>
-                        <a:fontRef idx="minor">
-                          <a:schemeClr val="tx1"/>
-                        </a:fontRef>
-                      </wps:style>
-                      <wps:bodyPr/>
-                    </wps:wsp>
-                  </a:graphicData>
-                </a:graphic>
-                <wp14:sizeRelH relativeFrom="margin">
-                  <wp14:pctWidth>0</wp14:pctWidth>
-                </wp14:sizeRelH>
-                <wp14:sizeRelV relativeFrom="margin">
-                  <wp14:pctHeight>0</wp14:pctHeight>
-                </wp14:sizeRelV>
-              </wp:anchor>
-            </w:drawing>
-          </mc:Choice>
-          <mc:Fallback>
-            <w:pict>
-              <v:line w14:anchorId="1C0E72C8" id="Straight Connector 6" o:spid="_x0000_s1026" style="position:absolute;z-index:251664384;visibility:visible;mso-wrap-style:square;mso-width-percent:0;mso-height-percent:0;mso-wrap-distance-left:9pt;mso-wrap-distance-top:0;mso-wrap-distance-right:9pt;mso-wrap-distance-bottom:0;mso-position-horizontal:absolute;mso-position-horizontal-relative:right-margin-area;mso-position-vertical:absolute;mso-position-vertical-relative:text;mso-width-percent:0;mso-height-percent:0;mso-width-relative:margin;mso-height-relative:margin" from="25.2pt,-72.15pt" to="30.95pt,575.85pt" o:gfxdata="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" strokecolor="gray [1629]" strokeweight="1.5pt">
-                <v:stroke dashstyle="dash" joinstyle="miter"/>
-                <w10:wrap anchorx="margin"/>
-              </v:line>
-            </w:pict>
-          </mc:Fallback>
-        </mc:AlternateContent>
       </w:r>
     </w:p>
     <w:sectPr>

</xml_diff>

<commit_message>
remove binder line and update pdf
</commit_message>
<xml_diff>
--- a/coloring_book.docx
+++ b/coloring_book.docx
@@ -2,89 +2,7 @@
 <file path=word/document.xml><?xml version="1.0" encoding="utf-8"?>
 <w:document xmlns:wpc="http://schemas.microsoft.com/office/word/2010/wordprocessingCanvas" xmlns:mc="http://schemas.openxmlformats.org/markup-compatibility/2006" xmlns:o="urn:schemas-microsoft-com:office:office" xmlns:r="http://schemas.openxmlformats.org/officeDocument/2006/relationships" xmlns:m="http://schemas.openxmlformats.org/officeDocument/2006/math" xmlns:v="urn:schemas-microsoft-com:vml" xmlns:wp14="http://schemas.microsoft.com/office/word/2010/wordprocessingDrawing" xmlns:wp="http://schemas.openxmlformats.org/drawingml/2006/wordprocessingDrawing" xmlns:w10="urn:schemas-microsoft-com:office:word" xmlns:w="http://schemas.openxmlformats.org/wordprocessingml/2006/main" xmlns:w14="http://schemas.microsoft.com/office/word/2010/wordml" xmlns:w15="http://schemas.microsoft.com/office/word/2012/wordml" xmlns:wpg="http://schemas.microsoft.com/office/word/2010/wordprocessingGroup" xmlns:wpi="http://schemas.microsoft.com/office/word/2010/wordprocessingInk" xmlns:wne="http://schemas.microsoft.com/office/word/2006/wordml" xmlns:wps="http://schemas.microsoft.com/office/word/2010/wordprocessingShape" mc:Ignorable="w14 w15 wp14">
   <w:body>
-    <w:p>
-      <w:bookmarkStart w:id="0" w:name="_GoBack"/>
-      <w:bookmarkEnd w:id="0"/>
-      <w:r>
-        <w:rPr>
-          <w:noProof/>
-        </w:rPr>
-        <mc:AlternateContent>
-          <mc:Choice Requires="wps">
-            <w:drawing>
-              <wp:anchor distT="0" distB="0" distL="114300" distR="114300" simplePos="0" relativeHeight="251666432" behindDoc="0" locked="0" layoutInCell="1" allowOverlap="1" wp14:anchorId="5D68ECAE" wp14:editId="1D4CCA3F">
-                <wp:simplePos x="0" y="0"/>
-                <wp:positionH relativeFrom="rightMargin">
-                  <wp:posOffset>-8550234</wp:posOffset>
-                </wp:positionH>
-                <wp:positionV relativeFrom="paragraph">
-                  <wp:posOffset>-914400</wp:posOffset>
-                </wp:positionV>
-                <wp:extent cx="0" cy="7695210"/>
-                <wp:effectExtent l="0" t="0" r="19050" b="1270"/>
-                <wp:wrapNone/>
-                <wp:docPr id="2" name="Straight Connector 2"/>
-                <wp:cNvGraphicFramePr/>
-                <a:graphic xmlns:a="http://schemas.openxmlformats.org/drawingml/2006/main">
-                  <a:graphicData uri="http://schemas.microsoft.com/office/word/2010/wordprocessingShape">
-                    <wps:wsp>
-                      <wps:cNvCnPr/>
-                      <wps:spPr>
-                        <a:xfrm>
-                          <a:off x="0" y="0"/>
-                          <a:ext cx="0" cy="7695210"/>
-                        </a:xfrm>
-                        <a:prstGeom prst="line">
-                          <a:avLst/>
-                        </a:prstGeom>
-                        <a:ln w="19050">
-                          <a:solidFill>
-                            <a:schemeClr val="tx1">
-                              <a:lumMod val="50000"/>
-                              <a:lumOff val="50000"/>
-                            </a:schemeClr>
-                          </a:solidFill>
-                          <a:prstDash val="dash"/>
-                        </a:ln>
-                      </wps:spPr>
-                      <wps:style>
-                        <a:lnRef idx="1">
-                          <a:schemeClr val="accent1"/>
-                        </a:lnRef>
-                        <a:fillRef idx="0">
-                          <a:schemeClr val="accent1"/>
-                        </a:fillRef>
-                        <a:effectRef idx="0">
-                          <a:schemeClr val="accent1"/>
-                        </a:effectRef>
-                        <a:fontRef idx="minor">
-                          <a:schemeClr val="tx1"/>
-                        </a:fontRef>
-                      </wps:style>
-                      <wps:bodyPr/>
-                    </wps:wsp>
-                  </a:graphicData>
-                </a:graphic>
-                <wp14:sizeRelH relativeFrom="margin">
-                  <wp14:pctWidth>0</wp14:pctWidth>
-                </wp14:sizeRelH>
-                <wp14:sizeRelV relativeFrom="margin">
-                  <wp14:pctHeight>0</wp14:pctHeight>
-                </wp14:sizeRelV>
-              </wp:anchor>
-            </w:drawing>
-          </mc:Choice>
-          <mc:Fallback>
-            <w:pict>
-              <v:line w14:anchorId="21A75C06" id="Straight Connector 2" o:spid="_x0000_s1026" style="position:absolute;z-index:251666432;visibility:visible;mso-wrap-style:square;mso-width-percent:0;mso-height-percent:0;mso-wrap-distance-left:9pt;mso-wrap-distance-top:0;mso-wrap-distance-right:9pt;mso-wrap-distance-bottom:0;mso-position-horizontal:absolute;mso-position-horizontal-relative:right-margin-area;mso-position-vertical:absolute;mso-position-vertical-relative:text;mso-width-percent:0;mso-height-percent:0;mso-width-relative:margin;mso-height-relative:margin" from="-673.25pt,-1in" to="-673.25pt,533.9pt" o:gfxdata="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" strokecolor="gray [1629]" strokeweight="1.5pt">
-                <v:stroke dashstyle="dash" joinstyle="miter"/>
-                <w10:wrap anchorx="margin"/>
-              </v:line>
-            </w:pict>
-          </mc:Fallback>
-        </mc:AlternateContent>
-      </w:r>
-    </w:p>
+    <w:p/>
     <w:p>
       <w:r>
         <w:rPr>
@@ -142,90 +60,13 @@
       </w:r>
     </w:p>
     <w:p>
+      <w:bookmarkStart w:id="0" w:name="_GoBack"/>
+      <w:bookmarkEnd w:id="0"/>
       <w:r>
         <w:rPr>
           <w:noProof/>
         </w:rPr>
         <w:lastRenderedPageBreak/>
-        <mc:AlternateContent>
-          <mc:Choice Requires="wps">
-            <w:drawing>
-              <wp:anchor distT="0" distB="0" distL="114300" distR="114300" simplePos="0" relativeHeight="251664384" behindDoc="0" locked="0" layoutInCell="1" allowOverlap="1" wp14:anchorId="066D99DB" wp14:editId="35B41B75">
-                <wp:simplePos x="0" y="0"/>
-                <wp:positionH relativeFrom="rightMargin">
-                  <wp:posOffset>393065</wp:posOffset>
-                </wp:positionH>
-                <wp:positionV relativeFrom="paragraph">
-                  <wp:posOffset>-902244</wp:posOffset>
-                </wp:positionV>
-                <wp:extent cx="0" cy="7695210"/>
-                <wp:effectExtent l="0" t="0" r="19050" b="1270"/>
-                <wp:wrapNone/>
-                <wp:docPr id="6" name="Straight Connector 6"/>
-                <wp:cNvGraphicFramePr/>
-                <a:graphic xmlns:a="http://schemas.openxmlformats.org/drawingml/2006/main">
-                  <a:graphicData uri="http://schemas.microsoft.com/office/word/2010/wordprocessingShape">
-                    <wps:wsp>
-                      <wps:cNvCnPr/>
-                      <wps:spPr>
-                        <a:xfrm>
-                          <a:off x="0" y="0"/>
-                          <a:ext cx="0" cy="7695210"/>
-                        </a:xfrm>
-                        <a:prstGeom prst="line">
-                          <a:avLst/>
-                        </a:prstGeom>
-                        <a:ln w="19050">
-                          <a:solidFill>
-                            <a:schemeClr val="tx1">
-                              <a:lumMod val="50000"/>
-                              <a:lumOff val="50000"/>
-                            </a:schemeClr>
-                          </a:solidFill>
-                          <a:prstDash val="dash"/>
-                        </a:ln>
-                      </wps:spPr>
-                      <wps:style>
-                        <a:lnRef idx="1">
-                          <a:schemeClr val="accent1"/>
-                        </a:lnRef>
-                        <a:fillRef idx="0">
-                          <a:schemeClr val="accent1"/>
-                        </a:fillRef>
-                        <a:effectRef idx="0">
-                          <a:schemeClr val="accent1"/>
-                        </a:effectRef>
-                        <a:fontRef idx="minor">
-                          <a:schemeClr val="tx1"/>
-                        </a:fontRef>
-                      </wps:style>
-                      <wps:bodyPr/>
-                    </wps:wsp>
-                  </a:graphicData>
-                </a:graphic>
-                <wp14:sizeRelH relativeFrom="margin">
-                  <wp14:pctWidth>0</wp14:pctWidth>
-                </wp14:sizeRelH>
-                <wp14:sizeRelV relativeFrom="margin">
-                  <wp14:pctHeight>0</wp14:pctHeight>
-                </wp14:sizeRelV>
-              </wp:anchor>
-            </w:drawing>
-          </mc:Choice>
-          <mc:Fallback>
-            <w:pict>
-              <v:line w14:anchorId="6F00A6FB" id="Straight Connector 6" o:spid="_x0000_s1026" style="position:absolute;z-index:251664384;visibility:visible;mso-wrap-style:square;mso-width-percent:0;mso-height-percent:0;mso-wrap-distance-left:9pt;mso-wrap-distance-top:0;mso-wrap-distance-right:9pt;mso-wrap-distance-bottom:0;mso-position-horizontal:absolute;mso-position-horizontal-relative:right-margin-area;mso-position-vertical:absolute;mso-position-vertical-relative:text;mso-width-percent:0;mso-height-percent:0;mso-width-relative:margin;mso-height-relative:margin" from="30.95pt,-71.05pt" to="30.95pt,534.85pt" o:gfxdata="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" strokecolor="gray [1629]" strokeweight="1.5pt">
-                <v:stroke dashstyle="dash" joinstyle="miter"/>
-                <w10:wrap anchorx="margin"/>
-              </v:line>
-            </w:pict>
-          </mc:Fallback>
-        </mc:AlternateContent>
-      </w:r>
-      <w:r>
-        <w:rPr>
-          <w:noProof/>
-        </w:rPr>
         <w:drawing>
           <wp:anchor distT="0" distB="0" distL="114300" distR="114300" simplePos="0" relativeHeight="251659264" behindDoc="0" locked="0" layoutInCell="1" allowOverlap="1" wp14:anchorId="77DEE097" wp14:editId="3C5B027B">
             <wp:simplePos x="914400" y="914400"/>

</xml_diff>